<commit_message>
chi addi bi gay ra exception sai
</commit_message>
<xml_diff>
--- a/TESTCASE.docx
+++ b/TESTCASE.docx
@@ -1,6 +1,6 @@
 
 <file path=word/document.xml><?xml version="1.0" encoding="utf-8"?>
-<w:document xmlns:wpc="http://schemas.microsoft.com/office/word/2010/wordprocessingCanvas" xmlns:cx="http://schemas.microsoft.com/office/drawing/2014/chartex" xmlns:cx1="http://schemas.microsoft.com/office/drawing/2015/9/8/chartex" xmlns:cx2="http://schemas.microsoft.com/office/drawing/2015/10/21/chartex" xmlns:cx3="http://schemas.microsoft.com/office/drawing/2016/5/9/chartex" xmlns:cx4="http://schemas.microsoft.com/office/drawing/2016/5/10/chartex" xmlns:cx5="http://schemas.microsoft.com/office/drawing/2016/5/11/chartex" xmlns:cx6="http://schemas.microsoft.com/office/drawing/2016/5/12/chartex" xmlns:cx7="http://schemas.microsoft.com/office/drawing/2016/5/13/chartex" xmlns:cx8="http://schemas.microsoft.com/office/drawing/2016/5/14/chartex" xmlns:mc="http://schemas.openxmlformats.org/markup-compatibility/2006" xmlns:aink="http://schemas.microsoft.com/office/drawing/2016/ink" xmlns:am3d="http://schemas.microsoft.com/office/drawing/2017/model3d" xmlns:o="urn:schemas-microsoft-com:office:office" xmlns:r="http://schemas.openxmlformats.org/officeDocument/2006/relationships" xmlns:m="http://schemas.openxmlformats.org/officeDocument/2006/math" xmlns:v="urn:schemas-microsoft-com:vml" xmlns:wp14="http://schemas.microsoft.com/office/word/2010/wordprocessingDrawing" xmlns:wp="http://schemas.openxmlformats.org/drawingml/2006/wordprocessingDrawing" xmlns:w10="urn:schemas-microsoft-com:office:word" xmlns:w="http://schemas.openxmlformats.org/wordprocessingml/2006/main" xmlns:w14="http://schemas.microsoft.com/office/word/2010/wordml" xmlns:w15="http://schemas.microsoft.com/office/word/2012/wordml" xmlns:w16cex="http://schemas.microsoft.com/office/word/2018/wordml/cex" xmlns:w16cid="http://schemas.microsoft.com/office/word/2016/wordml/cid" xmlns:w16="http://schemas.microsoft.com/office/word/2018/wordml" xmlns:w16sdtdh="http://schemas.microsoft.com/office/word/2020/wordml/sdtdatahash" xmlns:w16se="http://schemas.microsoft.com/office/word/2015/wordml/symex" xmlns:wpg="http://schemas.microsoft.com/office/word/2010/wordprocessingGroup" xmlns:wpi="http://schemas.microsoft.com/office/word/2010/wordprocessingInk" xmlns:wne="http://schemas.microsoft.com/office/word/2006/wordml" xmlns:wps="http://schemas.microsoft.com/office/word/2010/wordprocessingShape" mc:Ignorable="w14 w15 w16se w16cid w16 w16cex w16sdtdh wp14">
+<w:document xmlns:wpc="http://schemas.microsoft.com/office/word/2010/wordprocessingCanvas" xmlns:cx="http://schemas.microsoft.com/office/drawing/2014/chartex" xmlns:cx1="http://schemas.microsoft.com/office/drawing/2015/9/8/chartex" xmlns:cx2="http://schemas.microsoft.com/office/drawing/2015/10/21/chartex" xmlns:cx3="http://schemas.microsoft.com/office/drawing/2016/5/9/chartex" xmlns:cx4="http://schemas.microsoft.com/office/drawing/2016/5/10/chartex" xmlns:cx5="http://schemas.microsoft.com/office/drawing/2016/5/11/chartex" xmlns:cx6="http://schemas.microsoft.com/office/drawing/2016/5/12/chartex" xmlns:cx7="http://schemas.microsoft.com/office/drawing/2016/5/13/chartex" xmlns:cx8="http://schemas.microsoft.com/office/drawing/2016/5/14/chartex" xmlns:mc="http://schemas.openxmlformats.org/markup-compatibility/2006" xmlns:aink="http://schemas.microsoft.com/office/drawing/2016/ink" xmlns:am3d="http://schemas.microsoft.com/office/drawing/2017/model3d" xmlns:o="urn:schemas-microsoft-com:office:office" xmlns:oel="http://schemas.microsoft.com/office/2019/extlst" xmlns:r="http://schemas.openxmlformats.org/officeDocument/2006/relationships" xmlns:m="http://schemas.openxmlformats.org/officeDocument/2006/math" xmlns:v="urn:schemas-microsoft-com:vml" xmlns:wp14="http://schemas.microsoft.com/office/word/2010/wordprocessingDrawing" xmlns:wp="http://schemas.openxmlformats.org/drawingml/2006/wordprocessingDrawing" xmlns:w10="urn:schemas-microsoft-com:office:word" xmlns:w="http://schemas.openxmlformats.org/wordprocessingml/2006/main" xmlns:w14="http://schemas.microsoft.com/office/word/2010/wordml" xmlns:w15="http://schemas.microsoft.com/office/word/2012/wordml" xmlns:w16cex="http://schemas.microsoft.com/office/word/2018/wordml/cex" xmlns:w16cid="http://schemas.microsoft.com/office/word/2016/wordml/cid" xmlns:w16="http://schemas.microsoft.com/office/word/2018/wordml" xmlns:w16du="http://schemas.microsoft.com/office/word/2023/wordml/word16du" xmlns:w16sdtdh="http://schemas.microsoft.com/office/word/2020/wordml/sdtdatahash" xmlns:w16se="http://schemas.microsoft.com/office/word/2015/wordml/symex" xmlns:wpg="http://schemas.microsoft.com/office/word/2010/wordprocessingGroup" xmlns:wpi="http://schemas.microsoft.com/office/word/2010/wordprocessingInk" xmlns:wne="http://schemas.microsoft.com/office/word/2006/wordml" xmlns:wps="http://schemas.microsoft.com/office/word/2010/wordprocessingShape" mc:Ignorable="w14 w15 w16se w16cid w16 w16cex w16sdtdh wp14">
   <w:body>
     <w:p>
       <w:r>
@@ -140,9 +140,9 @@
               <w:t>.word 0</w:t>
             </w:r>
           </w:p>
-          <w:p>
-            <w:r>
-              <w:tab/>
+          <w:p/>
+          <w:p>
+            <w:r>
               <w:t>.text</w:t>
             </w:r>
           </w:p>
@@ -154,8 +154,12 @@
           <w:p>
             <w:r>
               <w:tab/>
+            </w:r>
+            <w:proofErr w:type="spellStart"/>
+            <w:r>
               <w:t>addi</w:t>
             </w:r>
+            <w:proofErr w:type="spellEnd"/>
             <w:r>
               <w:tab/>
               <w:t>$9, $0, 43</w:t>
@@ -164,8 +168,12 @@
           <w:p>
             <w:r>
               <w:tab/>
+            </w:r>
+            <w:proofErr w:type="spellStart"/>
+            <w:r>
               <w:t>sw</w:t>
             </w:r>
+            <w:proofErr w:type="spellEnd"/>
             <w:r>
               <w:tab/>
               <w:t>$9 input</w:t>
@@ -174,8 +182,12 @@
           <w:p>
             <w:r>
               <w:tab/>
+            </w:r>
+            <w:proofErr w:type="spellStart"/>
+            <w:r>
               <w:t>lw</w:t>
             </w:r>
+            <w:proofErr w:type="spellEnd"/>
             <w:r>
               <w:tab/>
               <w:t>$8 input</w:t>
@@ -184,8 +196,12 @@
           <w:p>
             <w:r>
               <w:tab/>
+            </w:r>
+            <w:proofErr w:type="spellStart"/>
+            <w:r>
               <w:t>addi</w:t>
             </w:r>
+            <w:proofErr w:type="spellEnd"/>
             <w:r>
               <w:tab/>
               <w:t>$8 $8 2</w:t>
@@ -204,8 +220,13 @@
           </w:tcPr>
           <w:p>
             <w:r>
-              <w:t>test sw</w:t>
-            </w:r>
+              <w:t xml:space="preserve">test </w:t>
+            </w:r>
+            <w:proofErr w:type="spellStart"/>
+            <w:r>
+              <w:t>sw</w:t>
+            </w:r>
+            <w:proofErr w:type="spellEnd"/>
           </w:p>
         </w:tc>
       </w:tr>
@@ -274,9 +295,9 @@
               <w:t>.word 2147483647</w:t>
             </w:r>
           </w:p>
-          <w:p>
-            <w:r>
-              <w:tab/>
+          <w:p/>
+          <w:p>
+            <w:r>
               <w:t>.text</w:t>
             </w:r>
           </w:p>
@@ -288,8 +309,12 @@
           <w:p>
             <w:r>
               <w:tab/>
+            </w:r>
+            <w:proofErr w:type="spellStart"/>
+            <w:r>
               <w:t>addi</w:t>
             </w:r>
+            <w:proofErr w:type="spellEnd"/>
             <w:r>
               <w:tab/>
               <w:t>$9, $0, 43</w:t>
@@ -298,8 +323,12 @@
           <w:p>
             <w:r>
               <w:tab/>
+            </w:r>
+            <w:proofErr w:type="spellStart"/>
+            <w:r>
               <w:t>sw</w:t>
             </w:r>
+            <w:proofErr w:type="spellEnd"/>
             <w:r>
               <w:tab/>
               <w:t>$9 input</w:t>
@@ -308,8 +337,12 @@
           <w:p>
             <w:r>
               <w:tab/>
+            </w:r>
+            <w:proofErr w:type="spellStart"/>
+            <w:r>
               <w:t>lw</w:t>
             </w:r>
+            <w:proofErr w:type="spellEnd"/>
             <w:r>
               <w:tab/>
               <w:t>$8 input</w:t>
@@ -318,8 +351,12 @@
           <w:p>
             <w:r>
               <w:tab/>
+            </w:r>
+            <w:proofErr w:type="spellStart"/>
+            <w:r>
               <w:t>sll</w:t>
             </w:r>
+            <w:proofErr w:type="spellEnd"/>
             <w:r>
               <w:tab/>
               <w:t>$8,$8,16</w:t>
@@ -328,8 +365,12 @@
           <w:p>
             <w:r>
               <w:tab/>
+            </w:r>
+            <w:proofErr w:type="spellStart"/>
+            <w:r>
               <w:t>srl</w:t>
             </w:r>
+            <w:proofErr w:type="spellEnd"/>
             <w:r>
               <w:tab/>
               <w:t>$8,$8,16</w:t>
@@ -338,8 +379,12 @@
           <w:p>
             <w:r>
               <w:tab/>
+            </w:r>
+            <w:proofErr w:type="spellStart"/>
+            <w:r>
               <w:t>addi</w:t>
             </w:r>
+            <w:proofErr w:type="spellEnd"/>
             <w:r>
               <w:tab/>
               <w:t>$8,$8,-45</w:t>
@@ -348,8 +393,12 @@
           <w:p>
             <w:r>
               <w:tab/>
+            </w:r>
+            <w:proofErr w:type="spellStart"/>
+            <w:r>
               <w:t>sra</w:t>
             </w:r>
+            <w:proofErr w:type="spellEnd"/>
             <w:r>
               <w:tab/>
               <w:t>$8,$8,1</w:t>
@@ -449,9 +498,9 @@
               <w:t>.word 5</w:t>
             </w:r>
           </w:p>
-          <w:p>
-            <w:r>
-              <w:tab/>
+          <w:p/>
+          <w:p>
+            <w:r>
               <w:t>.text</w:t>
             </w:r>
           </w:p>
@@ -463,8 +512,12 @@
           <w:p>
             <w:r>
               <w:tab/>
+            </w:r>
+            <w:proofErr w:type="spellStart"/>
+            <w:r>
               <w:t>addi</w:t>
             </w:r>
+            <w:proofErr w:type="spellEnd"/>
             <w:r>
               <w:tab/>
               <w:t>$8, $0, 2</w:t>
@@ -473,8 +526,12 @@
           <w:p>
             <w:r>
               <w:tab/>
+            </w:r>
+            <w:proofErr w:type="spellStart"/>
+            <w:r>
               <w:t>addi</w:t>
             </w:r>
+            <w:proofErr w:type="spellEnd"/>
             <w:r>
               <w:tab/>
               <w:t>$16, $0, 1</w:t>
@@ -483,8 +540,12 @@
           <w:p>
             <w:r>
               <w:tab/>
+            </w:r>
+            <w:proofErr w:type="spellStart"/>
+            <w:r>
               <w:t>addi</w:t>
             </w:r>
+            <w:proofErr w:type="spellEnd"/>
             <w:r>
               <w:tab/>
               <w:t>$10, $0, 1</w:t>
@@ -493,8 +554,12 @@
           <w:p>
             <w:r>
               <w:tab/>
+            </w:r>
+            <w:proofErr w:type="spellStart"/>
+            <w:r>
               <w:t>lw</w:t>
             </w:r>
+            <w:proofErr w:type="spellEnd"/>
             <w:r>
               <w:tab/>
               <w:t>$9, input</w:t>
@@ -512,7 +577,14 @@
           <w:p>
             <w:r>
               <w:tab/>
-              <w:t xml:space="preserve">beq </w:t>
+            </w:r>
+            <w:proofErr w:type="spellStart"/>
+            <w:r>
+              <w:t>beq</w:t>
+            </w:r>
+            <w:proofErr w:type="spellEnd"/>
+            <w:r>
+              <w:t xml:space="preserve"> </w:t>
             </w:r>
             <w:r>
               <w:tab/>
@@ -522,7 +594,14 @@
           <w:p>
             <w:r>
               <w:tab/>
-              <w:t xml:space="preserve">mul </w:t>
+            </w:r>
+            <w:proofErr w:type="spellStart"/>
+            <w:r>
+              <w:t>mul</w:t>
+            </w:r>
+            <w:proofErr w:type="spellEnd"/>
+            <w:r>
+              <w:t xml:space="preserve"> </w:t>
             </w:r>
             <w:r>
               <w:tab/>
@@ -560,7 +639,14 @@
           <w:p>
             <w:r>
               <w:tab/>
-              <w:t xml:space="preserve">mul </w:t>
+            </w:r>
+            <w:proofErr w:type="spellStart"/>
+            <w:r>
+              <w:t>mul</w:t>
+            </w:r>
+            <w:proofErr w:type="spellEnd"/>
+            <w:r>
+              <w:t xml:space="preserve"> </w:t>
             </w:r>
             <w:r>
               <w:tab/>
@@ -589,8 +675,29 @@
             <w:tcW w:w="2965" w:type="dxa"/>
           </w:tcPr>
           <w:p>
-            <w:r>
-              <w:t>Tính giai thừa input</w:t>
+            <w:proofErr w:type="spellStart"/>
+            <w:r>
+              <w:t>Tính</w:t>
+            </w:r>
+            <w:proofErr w:type="spellEnd"/>
+            <w:r>
+              <w:t xml:space="preserve"> </w:t>
+            </w:r>
+            <w:proofErr w:type="spellStart"/>
+            <w:r>
+              <w:t>giai</w:t>
+            </w:r>
+            <w:proofErr w:type="spellEnd"/>
+            <w:r>
+              <w:t xml:space="preserve"> </w:t>
+            </w:r>
+            <w:proofErr w:type="spellStart"/>
+            <w:r>
+              <w:t>thừa</w:t>
+            </w:r>
+            <w:proofErr w:type="spellEnd"/>
+            <w:r>
+              <w:t xml:space="preserve"> input</w:t>
             </w:r>
           </w:p>
         </w:tc>

</xml_diff>